<commit_message>
added more commands hands-on at end of the document
</commit_message>
<xml_diff>
--- a/Day2+Asignment+Work+10-03-2024.docx
+++ b/Day2+Asignment+Work+10-03-2024.docx
@@ -579,16 +579,7 @@
           <w:sz w:val="22"/>
           <w:szCs w:val="22"/>
         </w:rPr>
-        <w:t xml:space="preserve"> in single line command</w:t>
-      </w:r>
-      <w:r>
-        <w:rPr>
-          <w:rFonts w:asciiTheme="minorHAnsi" w:eastAsiaTheme="minorHAnsi" w:hAnsiTheme="minorHAnsi" w:cstheme="minorBidi"/>
-          <w:color w:val="auto"/>
-          <w:sz w:val="22"/>
-          <w:szCs w:val="22"/>
-        </w:rPr>
-        <w:t xml:space="preserve">. </w:t>
+        <w:t xml:space="preserve"> in single line command. </w:t>
       </w:r>
       <w:r>
         <w:rPr>
@@ -1184,16 +1175,7 @@
           <w:sz w:val="22"/>
           <w:szCs w:val="22"/>
         </w:rPr>
-        <w:t xml:space="preserve"> </w:t>
-      </w:r>
-      <w:r>
-        <w:rPr>
-          <w:rFonts w:asciiTheme="minorHAnsi" w:eastAsiaTheme="minorHAnsi" w:hAnsiTheme="minorHAnsi" w:cstheme="minorBidi"/>
-          <w:color w:val="auto"/>
-          <w:sz w:val="22"/>
-          <w:szCs w:val="22"/>
-        </w:rPr>
-        <w:t xml:space="preserve">[ command: </w:t>
+        <w:t xml:space="preserve"> [ command: </w:t>
       </w:r>
       <w:proofErr w:type="spellStart"/>
       <w:r>
@@ -3437,25 +3419,35 @@
           <w:sz w:val="22"/>
           <w:szCs w:val="22"/>
         </w:rPr>
-        <w:t xml:space="preserve">How to check </w:t>
-      </w:r>
-      <w:r>
-        <w:rPr>
-          <w:rFonts w:asciiTheme="minorHAnsi" w:eastAsiaTheme="minorHAnsi" w:hAnsiTheme="minorHAnsi" w:cstheme="minorBidi"/>
-          <w:color w:val="auto"/>
-          <w:sz w:val="22"/>
-          <w:szCs w:val="22"/>
-        </w:rPr>
-        <w:t xml:space="preserve">all </w:t>
-      </w:r>
-      <w:r>
-        <w:rPr>
-          <w:rFonts w:asciiTheme="minorHAnsi" w:eastAsiaTheme="minorHAnsi" w:hAnsiTheme="minorHAnsi" w:cstheme="minorBidi"/>
-          <w:color w:val="auto"/>
-          <w:sz w:val="22"/>
-          <w:szCs w:val="22"/>
-        </w:rPr>
-        <w:t>users in compute instance</w:t>
+        <w:t xml:space="preserve">How to check all </w:t>
+      </w:r>
+      <w:r>
+        <w:rPr>
+          <w:rFonts w:asciiTheme="minorHAnsi" w:eastAsiaTheme="minorHAnsi" w:hAnsiTheme="minorHAnsi" w:cstheme="minorBidi"/>
+          <w:color w:val="auto"/>
+          <w:sz w:val="22"/>
+          <w:szCs w:val="22"/>
+        </w:rPr>
+        <w:t xml:space="preserve">created/available </w:t>
+      </w:r>
+      <w:r>
+        <w:rPr>
+          <w:rFonts w:asciiTheme="minorHAnsi" w:eastAsiaTheme="minorHAnsi" w:hAnsiTheme="minorHAnsi" w:cstheme="minorBidi"/>
+          <w:color w:val="auto"/>
+          <w:sz w:val="22"/>
+          <w:szCs w:val="22"/>
+        </w:rPr>
+        <w:t xml:space="preserve">users in </w:t>
+      </w:r>
+      <w:r>
+        <w:rPr>
+          <w:rFonts w:asciiTheme="minorHAnsi" w:eastAsiaTheme="minorHAnsi" w:hAnsiTheme="minorHAnsi" w:cstheme="minorBidi"/>
+          <w:b/>
+          <w:color w:val="auto"/>
+          <w:sz w:val="22"/>
+          <w:szCs w:val="22"/>
+        </w:rPr>
+        <w:t>compute instance</w:t>
       </w:r>
       <w:r>
         <w:rPr>
@@ -3622,31 +3614,45 @@
     </w:p>
     <w:p>
       <w:pPr>
-        <w:pStyle w:val="ListParagraph"/>
+        <w:pStyle w:val="Heading2"/>
         <w:numPr>
           <w:ilvl w:val="0"/>
           <w:numId w:val="1"/>
         </w:numPr>
-      </w:pPr>
-      <w:r>
-        <w:rPr>
-          <w:b/>
-        </w:rPr>
-        <w:t>Search and replace</w:t>
-      </w:r>
-      <w:r>
-        <w:t xml:space="preserve"> a specific </w:t>
-      </w:r>
-      <w:r>
-        <w:rPr>
-          <w:b/>
-        </w:rPr>
-        <w:t>word</w:t>
-      </w:r>
-      <w:r>
-        <w:t xml:space="preserve"> in a </w:t>
-      </w:r>
-      <w:r>
+        <w:rPr>
+          <w:rFonts w:asciiTheme="minorHAnsi" w:eastAsiaTheme="minorHAnsi" w:hAnsiTheme="minorHAnsi" w:cstheme="minorBidi"/>
+          <w:color w:val="auto"/>
+          <w:sz w:val="22"/>
+          <w:szCs w:val="22"/>
+        </w:rPr>
+      </w:pPr>
+      <w:r>
+        <w:rPr>
+          <w:rFonts w:asciiTheme="minorHAnsi" w:eastAsiaTheme="minorHAnsi" w:hAnsiTheme="minorHAnsi" w:cstheme="minorBidi"/>
+          <w:b/>
+          <w:color w:val="auto"/>
+          <w:sz w:val="22"/>
+          <w:szCs w:val="22"/>
+        </w:rPr>
+        <w:lastRenderedPageBreak/>
+        <w:t xml:space="preserve">Search and replace a specific word </w:t>
+      </w:r>
+      <w:r>
+        <w:rPr>
+          <w:rFonts w:asciiTheme="minorHAnsi" w:eastAsiaTheme="minorHAnsi" w:hAnsiTheme="minorHAnsi" w:cstheme="minorBidi"/>
+          <w:color w:val="auto"/>
+          <w:sz w:val="22"/>
+          <w:szCs w:val="22"/>
+        </w:rPr>
+        <w:t xml:space="preserve">in a </w:t>
+      </w:r>
+      <w:r>
+        <w:rPr>
+          <w:rFonts w:asciiTheme="minorHAnsi" w:eastAsiaTheme="minorHAnsi" w:hAnsiTheme="minorHAnsi" w:cstheme="minorBidi"/>
+          <w:color w:val="auto"/>
+          <w:sz w:val="22"/>
+          <w:szCs w:val="22"/>
+        </w:rPr>
         <w:t>specific file.</w:t>
       </w:r>
     </w:p>
@@ -3658,14 +3664,12 @@
           <w:u w:val="single"/>
         </w:rPr>
       </w:pPr>
-      <w:bookmarkStart w:id="0" w:name="_GoBack"/>
       <w:r>
         <w:rPr>
           <w:b/>
           <w:noProof/>
           <w:u w:val="single"/>
         </w:rPr>
-        <w:lastRenderedPageBreak/>
         <w:drawing>
           <wp:inline distT="0" distB="0" distL="0" distR="0" wp14:anchorId="0398CB2F" wp14:editId="63321072">
             <wp:extent cx="5725160" cy="2154555"/>
@@ -3715,7 +3719,250 @@
           </wp:inline>
         </w:drawing>
       </w:r>
+    </w:p>
+    <w:p>
+      <w:pPr>
+        <w:pStyle w:val="ListParagraph"/>
+        <w:rPr>
+          <w:b/>
+          <w:u w:val="single"/>
+        </w:rPr>
+      </w:pPr>
+    </w:p>
+    <w:p>
+      <w:pPr>
+        <w:pStyle w:val="Heading2"/>
+        <w:numPr>
+          <w:ilvl w:val="0"/>
+          <w:numId w:val="1"/>
+        </w:numPr>
+        <w:rPr>
+          <w:rFonts w:asciiTheme="minorHAnsi" w:eastAsiaTheme="minorHAnsi" w:hAnsiTheme="minorHAnsi" w:cstheme="minorBidi"/>
+          <w:color w:val="auto"/>
+          <w:sz w:val="22"/>
+          <w:szCs w:val="22"/>
+        </w:rPr>
+      </w:pPr>
+      <w:r>
+        <w:rPr>
+          <w:rFonts w:asciiTheme="minorHAnsi" w:eastAsiaTheme="minorHAnsi" w:hAnsiTheme="minorHAnsi" w:cstheme="minorBidi"/>
+          <w:b/>
+          <w:color w:val="auto"/>
+          <w:sz w:val="22"/>
+          <w:szCs w:val="22"/>
+        </w:rPr>
+        <w:t>search a specific word in all text files</w:t>
+      </w:r>
+      <w:r>
+        <w:rPr>
+          <w:rFonts w:asciiTheme="minorHAnsi" w:eastAsiaTheme="minorHAnsi" w:hAnsiTheme="minorHAnsi" w:cstheme="minorBidi"/>
+          <w:color w:val="auto"/>
+          <w:sz w:val="22"/>
+          <w:szCs w:val="22"/>
+        </w:rPr>
+        <w:t xml:space="preserve"> in particular directory.</w:t>
+      </w:r>
+      <w:r>
+        <w:rPr>
+          <w:rFonts w:asciiTheme="minorHAnsi" w:eastAsiaTheme="minorHAnsi" w:hAnsiTheme="minorHAnsi" w:cstheme="minorBidi"/>
+          <w:color w:val="auto"/>
+          <w:sz w:val="22"/>
+          <w:szCs w:val="22"/>
+        </w:rPr>
+        <w:t xml:space="preserve"> [command: grep -</w:t>
+      </w:r>
+      <w:proofErr w:type="spellStart"/>
+      <w:r>
+        <w:rPr>
+          <w:rFonts w:asciiTheme="minorHAnsi" w:eastAsiaTheme="minorHAnsi" w:hAnsiTheme="minorHAnsi" w:cstheme="minorBidi"/>
+          <w:color w:val="auto"/>
+          <w:sz w:val="22"/>
+          <w:szCs w:val="22"/>
+        </w:rPr>
+        <w:t>i</w:t>
+      </w:r>
+      <w:proofErr w:type="spellEnd"/>
+      <w:r>
+        <w:rPr>
+          <w:rFonts w:asciiTheme="minorHAnsi" w:eastAsiaTheme="minorHAnsi" w:hAnsiTheme="minorHAnsi" w:cstheme="minorBidi"/>
+          <w:color w:val="auto"/>
+          <w:sz w:val="22"/>
+          <w:szCs w:val="22"/>
+        </w:rPr>
+        <w:t xml:space="preserve"> “</w:t>
+      </w:r>
+      <w:r>
+        <w:rPr>
+          <w:rFonts w:asciiTheme="minorHAnsi" w:eastAsiaTheme="minorHAnsi" w:hAnsiTheme="minorHAnsi" w:cstheme="minorBidi"/>
+          <w:b/>
+          <w:color w:val="auto"/>
+          <w:sz w:val="22"/>
+          <w:szCs w:val="22"/>
+        </w:rPr>
+        <w:t>class</w:t>
+      </w:r>
+      <w:r>
+        <w:rPr>
+          <w:rFonts w:asciiTheme="minorHAnsi" w:eastAsiaTheme="minorHAnsi" w:hAnsiTheme="minorHAnsi" w:cstheme="minorBidi"/>
+          <w:color w:val="auto"/>
+          <w:sz w:val="22"/>
+          <w:szCs w:val="22"/>
+        </w:rPr>
+        <w:t>” *.txt]</w:t>
+      </w:r>
+    </w:p>
+    <w:p/>
+    <w:p>
+      <w:pPr>
+        <w:pStyle w:val="ListParagraph"/>
+        <w:rPr>
+          <w:b/>
+        </w:rPr>
+      </w:pPr>
+      <w:r>
+        <w:rPr>
+          <w:b/>
+          <w:noProof/>
+        </w:rPr>
+        <w:drawing>
+          <wp:inline distT="0" distB="0" distL="0" distR="0" wp14:anchorId="091FC9E6" wp14:editId="16360DD3">
+            <wp:extent cx="5200650" cy="1419225"/>
+            <wp:effectExtent l="0" t="0" r="0" b="9525"/>
+            <wp:docPr id="14" name="Picture 14"/>
+            <wp:cNvGraphicFramePr>
+              <a:graphicFrameLocks xmlns:a="http://schemas.openxmlformats.org/drawingml/2006/main" noChangeAspect="1"/>
+            </wp:cNvGraphicFramePr>
+            <a:graphic xmlns:a="http://schemas.openxmlformats.org/drawingml/2006/main">
+              <a:graphicData uri="http://schemas.openxmlformats.org/drawingml/2006/picture">
+                <pic:pic xmlns:pic="http://schemas.openxmlformats.org/drawingml/2006/picture">
+                  <pic:nvPicPr>
+                    <pic:cNvPr id="0" name="Picture 1"/>
+                    <pic:cNvPicPr>
+                      <a:picLocks noChangeAspect="1" noChangeArrowheads="1"/>
+                    </pic:cNvPicPr>
+                  </pic:nvPicPr>
+                  <pic:blipFill>
+                    <a:blip r:embed="rId36">
+                      <a:extLst>
+                        <a:ext uri="{28A0092B-C50C-407E-A947-70E740481C1C}">
+                          <a14:useLocalDpi xmlns:a14="http://schemas.microsoft.com/office/drawing/2010/main" val="0"/>
+                        </a:ext>
+                      </a:extLst>
+                    </a:blip>
+                    <a:srcRect/>
+                    <a:stretch>
+                      <a:fillRect/>
+                    </a:stretch>
+                  </pic:blipFill>
+                  <pic:spPr bwMode="auto">
+                    <a:xfrm>
+                      <a:off x="0" y="0"/>
+                      <a:ext cx="5200650" cy="1419225"/>
+                    </a:xfrm>
+                    <a:prstGeom prst="rect">
+                      <a:avLst/>
+                    </a:prstGeom>
+                    <a:noFill/>
+                    <a:ln>
+                      <a:noFill/>
+                    </a:ln>
+                  </pic:spPr>
+                </pic:pic>
+              </a:graphicData>
+            </a:graphic>
+          </wp:inline>
+        </w:drawing>
+      </w:r>
+    </w:p>
+    <w:p>
+      <w:pPr>
+        <w:pStyle w:val="ListParagraph"/>
+        <w:rPr>
+          <w:b/>
+        </w:rPr>
+      </w:pPr>
+    </w:p>
+    <w:p>
+      <w:pPr>
+        <w:pStyle w:val="ListParagraph"/>
+        <w:numPr>
+          <w:ilvl w:val="0"/>
+          <w:numId w:val="1"/>
+        </w:numPr>
+        <w:rPr>
+          <w:b/>
+        </w:rPr>
+      </w:pPr>
+      <w:r>
+        <w:rPr>
+          <w:b/>
+        </w:rPr>
+        <w:t>s</w:t>
+      </w:r>
+      <w:bookmarkStart w:id="0" w:name="_GoBack"/>
       <w:bookmarkEnd w:id="0"/>
+      <w:r>
+        <w:rPr>
+          <w:b/>
+        </w:rPr>
+        <w:t>earch a specific word in all text files in all files under specific user.</w:t>
+      </w:r>
+    </w:p>
+    <w:p>
+      <w:pPr>
+        <w:pStyle w:val="ListParagraph"/>
+        <w:rPr>
+          <w:b/>
+        </w:rPr>
+      </w:pPr>
+    </w:p>
+    <w:p>
+      <w:pPr>
+        <w:pStyle w:val="ListParagraph"/>
+        <w:rPr>
+          <w:b/>
+        </w:rPr>
+      </w:pPr>
+      <w:r>
+        <w:rPr>
+          <w:noProof/>
+        </w:rPr>
+        <w:drawing>
+          <wp:inline distT="0" distB="0" distL="0" distR="0" wp14:anchorId="243000AF" wp14:editId="6096F717">
+            <wp:extent cx="5524500" cy="1514475"/>
+            <wp:effectExtent l="0" t="0" r="0" b="9525"/>
+            <wp:docPr id="34" name="Picture 34"/>
+            <wp:cNvGraphicFramePr>
+              <a:graphicFrameLocks xmlns:a="http://schemas.openxmlformats.org/drawingml/2006/main" noChangeAspect="1"/>
+            </wp:cNvGraphicFramePr>
+            <a:graphic xmlns:a="http://schemas.openxmlformats.org/drawingml/2006/main">
+              <a:graphicData uri="http://schemas.openxmlformats.org/drawingml/2006/picture">
+                <pic:pic xmlns:pic="http://schemas.openxmlformats.org/drawingml/2006/picture">
+                  <pic:nvPicPr>
+                    <pic:cNvPr id="1" name=""/>
+                    <pic:cNvPicPr/>
+                  </pic:nvPicPr>
+                  <pic:blipFill>
+                    <a:blip r:embed="rId37"/>
+                    <a:stretch>
+                      <a:fillRect/>
+                    </a:stretch>
+                  </pic:blipFill>
+                  <pic:spPr>
+                    <a:xfrm>
+                      <a:off x="0" y="0"/>
+                      <a:ext cx="5524500" cy="1514475"/>
+                    </a:xfrm>
+                    <a:prstGeom prst="rect">
+                      <a:avLst/>
+                    </a:prstGeom>
+                  </pic:spPr>
+                </pic:pic>
+              </a:graphicData>
+            </a:graphic>
+          </wp:inline>
+        </w:drawing>
+      </w:r>
     </w:p>
     <w:sectPr>
       <w:pgSz w:w="11906" w:h="16838"/>

</xml_diff>